<commit_message>
Final Check on Branch Contents before Submission
</commit_message>
<xml_diff>
--- a/Newell Design Process Documentation.docx
+++ b/Newell Design Process Documentation.docx
@@ -100,27 +100,7 @@
           <w:sz w:val="24"/>
           <w:szCs w:val="24"/>
         </w:rPr>
-        <w:t>Even starting this assignment meant a scramble for me, as my usual client (Insight Green) had no purpose at all for any digital experience element, with the domain “</w:t>
-      </w:r>
-      <w:proofErr w:type="spellStart"/>
-      <w:proofErr w:type="gramStart"/>
-      <w:r>
-        <w:rPr>
-          <w:rFonts w:ascii="Times New Roman" w:hAnsi="Times New Roman" w:cs="Times New Roman"/>
-          <w:sz w:val="24"/>
-          <w:szCs w:val="24"/>
-        </w:rPr>
-        <w:t>insight.green</w:t>
-      </w:r>
-      <w:proofErr w:type="spellEnd"/>
-      <w:proofErr w:type="gramEnd"/>
-      <w:r>
-        <w:rPr>
-          <w:rFonts w:ascii="Times New Roman" w:hAnsi="Times New Roman" w:cs="Times New Roman"/>
-          <w:sz w:val="24"/>
-          <w:szCs w:val="24"/>
-        </w:rPr>
-        <w:t xml:space="preserve">” not even loading any HTML whatsoever and with all of their web hosting devoted to cloud servers for market data storage and processing. That said, the assignment also served as any excellent reason to return to the HTML and CSS I had designed for No Shirt Press, and to add to that a digital experience element that could enhance the user experience or otherwise encourage the user’s engagement. </w:t>
+        <w:t xml:space="preserve">Even starting this assignment meant a scramble for me, as my usual client (Insight Green) had no purpose at all for any digital experience element, with the domain “insight.green” not even loading any HTML whatsoever and with all of their web hosting devoted to cloud servers for market data storage and processing. That said, the assignment also served as any excellent reason to return to the HTML and CSS I had designed for No Shirt Press, and to add to that a digital experience element that could enhance the user experience or otherwise encourage the user’s engagement. </w:t>
       </w:r>
       <w:r>
         <w:rPr>
@@ -144,25 +124,7 @@
           <w:sz w:val="24"/>
           <w:szCs w:val="24"/>
         </w:rPr>
-        <w:t xml:space="preserve"> I consulted Aron </w:t>
-      </w:r>
-      <w:proofErr w:type="spellStart"/>
-      <w:r>
-        <w:rPr>
-          <w:rFonts w:ascii="Times New Roman" w:hAnsi="Times New Roman" w:cs="Times New Roman"/>
-          <w:sz w:val="24"/>
-          <w:szCs w:val="24"/>
-        </w:rPr>
-        <w:t>Woldeslassie</w:t>
-      </w:r>
-      <w:proofErr w:type="spellEnd"/>
-      <w:r>
-        <w:rPr>
-          <w:rFonts w:ascii="Times New Roman" w:hAnsi="Times New Roman" w:cs="Times New Roman"/>
-          <w:sz w:val="24"/>
-          <w:szCs w:val="24"/>
-        </w:rPr>
-        <w:t xml:space="preserve">, the author of the book that the website I designed will promote, and </w:t>
+        <w:t xml:space="preserve"> I consulted Aron Woldeslassie, the author of the book that the website I designed will promote, and </w:t>
       </w:r>
       <w:r>
         <w:rPr>
@@ -260,7 +222,6 @@
         </w:rPr>
         <w:t xml:space="preserve">we could include on the site. </w:t>
       </w:r>
-      <w:proofErr w:type="gramStart"/>
       <w:r>
         <w:rPr>
           <w:rFonts w:ascii="Times New Roman" w:hAnsi="Times New Roman" w:cs="Times New Roman"/>
@@ -275,42 +236,15 @@
           <w:sz w:val="24"/>
           <w:szCs w:val="24"/>
         </w:rPr>
-        <w:t>e</w:t>
-      </w:r>
-      <w:proofErr w:type="gramEnd"/>
-      <w:r>
-        <w:rPr>
-          <w:rFonts w:ascii="Times New Roman" w:hAnsi="Times New Roman" w:cs="Times New Roman"/>
-          <w:sz w:val="24"/>
-          <w:szCs w:val="24"/>
-        </w:rPr>
-        <w:t xml:space="preserve"> discussed an analogy between an element of his novel’s narrative (the intrusive thoughts of a character suffering from depression) and the common user frustration with unwanted pop-up ads appearing on a website. </w:t>
-      </w:r>
-      <w:r>
-        <w:rPr>
-          <w:rFonts w:ascii="Times New Roman" w:hAnsi="Times New Roman" w:cs="Times New Roman"/>
-          <w:sz w:val="24"/>
-          <w:szCs w:val="24"/>
-        </w:rPr>
-        <w:t xml:space="preserve">Besides that, the </w:t>
-      </w:r>
-      <w:proofErr w:type="gramStart"/>
-      <w:r>
-        <w:rPr>
-          <w:rFonts w:ascii="Times New Roman" w:hAnsi="Times New Roman" w:cs="Times New Roman"/>
-          <w:sz w:val="24"/>
-          <w:szCs w:val="24"/>
-        </w:rPr>
-        <w:t>novel’s</w:t>
-      </w:r>
-      <w:proofErr w:type="gramEnd"/>
-      <w:r>
-        <w:rPr>
-          <w:rFonts w:ascii="Times New Roman" w:hAnsi="Times New Roman" w:cs="Times New Roman"/>
-          <w:sz w:val="24"/>
-          <w:szCs w:val="24"/>
-        </w:rPr>
-        <w:t xml:space="preserve"> </w:t>
+        <w:t xml:space="preserve">e discussed an analogy between an element of his novel’s narrative (the intrusive thoughts of a character suffering from depression) and the common user frustration with unwanted pop-up ads appearing on a website. </w:t>
+      </w:r>
+      <w:r>
+        <w:rPr>
+          <w:rFonts w:ascii="Times New Roman" w:hAnsi="Times New Roman" w:cs="Times New Roman"/>
+          <w:sz w:val="24"/>
+          <w:szCs w:val="24"/>
+        </w:rPr>
+        <w:t xml:space="preserve">Besides that, the novel’s </w:t>
       </w:r>
       <w:r>
         <w:rPr>
@@ -599,43 +533,7 @@
           <w:sz w:val="24"/>
           <w:szCs w:val="24"/>
         </w:rPr>
-        <w:t xml:space="preserve">hile the open-ended nature of this assignment seems to account for the lack of a prescribed program or compositional procedure, I needed to first ensure that my system could program in JavaScript. To that end, I checked a </w:t>
-      </w:r>
-      <w:proofErr w:type="spellStart"/>
-      <w:r>
-        <w:rPr>
-          <w:rFonts w:ascii="Times New Roman" w:hAnsi="Times New Roman" w:cs="Times New Roman"/>
-          <w:sz w:val="24"/>
-          <w:szCs w:val="24"/>
-        </w:rPr>
-        <w:t>StackOverflow</w:t>
-      </w:r>
-      <w:proofErr w:type="spellEnd"/>
-      <w:r>
-        <w:rPr>
-          <w:rFonts w:ascii="Times New Roman" w:hAnsi="Times New Roman" w:cs="Times New Roman"/>
-          <w:sz w:val="24"/>
-          <w:szCs w:val="24"/>
-        </w:rPr>
-        <w:t xml:space="preserve"> query entitled “How to enable jQuery support in </w:t>
-      </w:r>
-      <w:proofErr w:type="spellStart"/>
-      <w:r>
-        <w:rPr>
-          <w:rFonts w:ascii="Times New Roman" w:hAnsi="Times New Roman" w:cs="Times New Roman"/>
-          <w:sz w:val="24"/>
-          <w:szCs w:val="24"/>
-        </w:rPr>
-        <w:t>Aptana</w:t>
-      </w:r>
-      <w:proofErr w:type="spellEnd"/>
-      <w:r>
-        <w:rPr>
-          <w:rFonts w:ascii="Times New Roman" w:hAnsi="Times New Roman" w:cs="Times New Roman"/>
-          <w:sz w:val="24"/>
-          <w:szCs w:val="24"/>
-        </w:rPr>
-        <w:t xml:space="preserve"> Studio 3” (</w:t>
+        <w:t>hile the open-ended nature of this assignment seems to account for the lack of a prescribed program or compositional procedure, I needed to first ensure that my system could program in JavaScript. To that end, I checked a StackOverflow query entitled “How to enable jQuery support in Aptana Studio 3” (</w:t>
       </w:r>
       <w:r>
         <w:rPr>
@@ -823,51 +721,15 @@
           <w:sz w:val="24"/>
           <w:szCs w:val="24"/>
         </w:rPr>
-        <w:t>used the system interface to create a new Java project within my GitHub repository—making sure to create a new branch as I did so—</w:t>
-      </w:r>
-      <w:proofErr w:type="gramStart"/>
-      <w:r>
-        <w:rPr>
-          <w:rFonts w:ascii="Times New Roman" w:hAnsi="Times New Roman" w:cs="Times New Roman"/>
-          <w:sz w:val="24"/>
-          <w:szCs w:val="24"/>
-        </w:rPr>
-        <w:t>in order to</w:t>
-      </w:r>
-      <w:proofErr w:type="gramEnd"/>
-      <w:r>
-        <w:rPr>
-          <w:rFonts w:ascii="Times New Roman" w:hAnsi="Times New Roman" w:cs="Times New Roman"/>
-          <w:sz w:val="24"/>
-          <w:szCs w:val="24"/>
-        </w:rPr>
-        <w:t xml:space="preserve"> give myself a space in which I could try working from scratch. </w:t>
-      </w:r>
-      <w:r>
-        <w:rPr>
-          <w:rFonts w:ascii="Times New Roman" w:hAnsi="Times New Roman" w:cs="Times New Roman"/>
-          <w:sz w:val="24"/>
-          <w:szCs w:val="24"/>
-        </w:rPr>
-        <w:t xml:space="preserve">Besides this, I also discovered a </w:t>
-      </w:r>
-      <w:proofErr w:type="spellStart"/>
-      <w:r>
-        <w:rPr>
-          <w:rFonts w:ascii="Times New Roman" w:hAnsi="Times New Roman" w:cs="Times New Roman"/>
-          <w:sz w:val="24"/>
-          <w:szCs w:val="24"/>
-        </w:rPr>
-        <w:t>JQuery</w:t>
-      </w:r>
-      <w:proofErr w:type="spellEnd"/>
-      <w:r>
-        <w:rPr>
-          <w:rFonts w:ascii="Times New Roman" w:hAnsi="Times New Roman" w:cs="Times New Roman"/>
-          <w:sz w:val="24"/>
-          <w:szCs w:val="24"/>
-        </w:rPr>
-        <w:t xml:space="preserve"> plugin for Eclipse (</w:t>
+        <w:t xml:space="preserve">used the system interface to create a new Java project within my GitHub repository—making sure to create a new branch as I did so—in order to give myself a space in which I could try working from scratch. </w:t>
+      </w:r>
+      <w:r>
+        <w:rPr>
+          <w:rFonts w:ascii="Times New Roman" w:hAnsi="Times New Roman" w:cs="Times New Roman"/>
+          <w:sz w:val="24"/>
+          <w:szCs w:val="24"/>
+        </w:rPr>
+        <w:t>Besides this, I also discovered a JQuery plugin for Eclipse (</w:t>
       </w:r>
       <w:r>
         <w:rPr>
@@ -926,43 +788,7 @@
           <w:sz w:val="24"/>
           <w:szCs w:val="24"/>
         </w:rPr>
-        <w:t xml:space="preserve"> I added to my Eclipse program files so that I might have the option of building a </w:t>
-      </w:r>
-      <w:proofErr w:type="spellStart"/>
-      <w:r>
-        <w:rPr>
-          <w:rFonts w:ascii="Times New Roman" w:hAnsi="Times New Roman" w:cs="Times New Roman"/>
-          <w:sz w:val="24"/>
-          <w:szCs w:val="24"/>
-        </w:rPr>
-        <w:t>JQuery</w:t>
-      </w:r>
-      <w:proofErr w:type="spellEnd"/>
-      <w:r>
-        <w:rPr>
-          <w:rFonts w:ascii="Times New Roman" w:hAnsi="Times New Roman" w:cs="Times New Roman"/>
-          <w:sz w:val="24"/>
-          <w:szCs w:val="24"/>
-        </w:rPr>
-        <w:t xml:space="preserve"> </w:t>
-      </w:r>
-      <w:proofErr w:type="spellStart"/>
-      <w:r>
-        <w:rPr>
-          <w:rFonts w:ascii="Times New Roman" w:hAnsi="Times New Roman" w:cs="Times New Roman"/>
-          <w:sz w:val="24"/>
-          <w:szCs w:val="24"/>
-        </w:rPr>
-        <w:t>factbase</w:t>
-      </w:r>
-      <w:proofErr w:type="spellEnd"/>
-      <w:r>
-        <w:rPr>
-          <w:rFonts w:ascii="Times New Roman" w:hAnsi="Times New Roman" w:cs="Times New Roman"/>
-          <w:sz w:val="24"/>
-          <w:szCs w:val="24"/>
-        </w:rPr>
-        <w:t>.</w:t>
+        <w:t xml:space="preserve"> I added to my Eclipse program files so that I might have the option of building a JQuery factbase.</w:t>
       </w:r>
     </w:p>
     <w:p>
@@ -999,7 +825,6 @@
         </w:rPr>
         <w:t>Java Oxygen to experiment with JavaScript in creating “</w:t>
       </w:r>
-      <w:proofErr w:type="spellStart"/>
       <w:r>
         <w:rPr>
           <w:rFonts w:ascii="Times New Roman" w:hAnsi="Times New Roman" w:cs="Times New Roman"/>
@@ -1008,7 +833,6 @@
         </w:rPr>
         <w:t>helloworld_js</w:t>
       </w:r>
-      <w:proofErr w:type="spellEnd"/>
       <w:r>
         <w:rPr>
           <w:rFonts w:ascii="Times New Roman" w:hAnsi="Times New Roman" w:cs="Times New Roman"/>
@@ -1183,69 +1007,23 @@
           <w:sz w:val="24"/>
           <w:szCs w:val="24"/>
         </w:rPr>
-        <w:t xml:space="preserve"> the “</w:t>
-      </w:r>
-      <w:proofErr w:type="spellStart"/>
-      <w:r>
-        <w:rPr>
-          <w:rFonts w:ascii="Times New Roman" w:hAnsi="Times New Roman" w:cs="Times New Roman"/>
-          <w:sz w:val="24"/>
-          <w:szCs w:val="24"/>
-        </w:rPr>
-        <w:t>helloworld_js</w:t>
-      </w:r>
-      <w:proofErr w:type="spellEnd"/>
-      <w:r>
-        <w:rPr>
-          <w:rFonts w:ascii="Times New Roman" w:hAnsi="Times New Roman" w:cs="Times New Roman"/>
-          <w:sz w:val="24"/>
-          <w:szCs w:val="24"/>
-        </w:rPr>
-        <w:t>” project.</w:t>
-      </w:r>
-      <w:r>
-        <w:rPr>
-          <w:rFonts w:ascii="Times New Roman" w:hAnsi="Times New Roman" w:cs="Times New Roman"/>
-          <w:sz w:val="24"/>
-          <w:szCs w:val="24"/>
-        </w:rPr>
-        <w:t xml:space="preserve"> Still, trying to run this external tool resulted in the notification that an exception occurred executing the command line, with my computer unable to run the .jar program included “</w:t>
-      </w:r>
-      <w:proofErr w:type="spellStart"/>
-      <w:r>
-        <w:rPr>
-          <w:rFonts w:ascii="Times New Roman" w:hAnsi="Times New Roman" w:cs="Times New Roman"/>
-          <w:sz w:val="24"/>
-          <w:szCs w:val="24"/>
-        </w:rPr>
-        <w:t>helloworld_js</w:t>
-      </w:r>
-      <w:proofErr w:type="spellEnd"/>
-      <w:r>
-        <w:rPr>
-          <w:rFonts w:ascii="Times New Roman" w:hAnsi="Times New Roman" w:cs="Times New Roman"/>
-          <w:sz w:val="24"/>
-          <w:szCs w:val="24"/>
-        </w:rPr>
-        <w:t>” because “</w:t>
-      </w:r>
-      <w:proofErr w:type="spellStart"/>
-      <w:r>
-        <w:rPr>
-          <w:rFonts w:ascii="Times New Roman" w:hAnsi="Times New Roman" w:cs="Times New Roman"/>
-          <w:sz w:val="24"/>
-          <w:szCs w:val="24"/>
-        </w:rPr>
-        <w:t>CreateProcess</w:t>
-      </w:r>
-      <w:proofErr w:type="spellEnd"/>
-      <w:r>
-        <w:rPr>
-          <w:rFonts w:ascii="Times New Roman" w:hAnsi="Times New Roman" w:cs="Times New Roman"/>
-          <w:sz w:val="24"/>
-          <w:szCs w:val="24"/>
-        </w:rPr>
-        <w:t xml:space="preserve"> error=193, %1 is not a valid Win32 application</w:t>
+        <w:t xml:space="preserve"> the “helloworld_js” project.</w:t>
+      </w:r>
+      <w:r>
+        <w:rPr>
+          <w:rFonts w:ascii="Times New Roman" w:hAnsi="Times New Roman" w:cs="Times New Roman"/>
+          <w:sz w:val="24"/>
+          <w:szCs w:val="24"/>
+        </w:rPr>
+        <w:t xml:space="preserve"> Still, trying to run this external tool resulted in the notification that an exception occurred executing the command line, with my computer unable to run the .jar program included “helloworld_js” because “</w:t>
+      </w:r>
+      <w:r>
+        <w:rPr>
+          <w:rFonts w:ascii="Times New Roman" w:hAnsi="Times New Roman" w:cs="Times New Roman"/>
+          <w:sz w:val="24"/>
+          <w:szCs w:val="24"/>
+        </w:rPr>
+        <w:t>CreateProcess error=193, %1 is not a valid Win32 application</w:t>
       </w:r>
       <w:r>
         <w:rPr>
@@ -1345,25 +1123,7 @@
           <w:sz w:val="24"/>
           <w:szCs w:val="24"/>
         </w:rPr>
-        <w:t xml:space="preserve">hod for composing my JavaScript, I chose to install </w:t>
-      </w:r>
-      <w:proofErr w:type="spellStart"/>
-      <w:r>
-        <w:rPr>
-          <w:rFonts w:ascii="Times New Roman" w:hAnsi="Times New Roman" w:cs="Times New Roman"/>
-          <w:sz w:val="24"/>
-          <w:szCs w:val="24"/>
-        </w:rPr>
-        <w:t>Bndtools</w:t>
-      </w:r>
-      <w:proofErr w:type="spellEnd"/>
-      <w:r>
-        <w:rPr>
-          <w:rFonts w:ascii="Times New Roman" w:hAnsi="Times New Roman" w:cs="Times New Roman"/>
-          <w:sz w:val="24"/>
-          <w:szCs w:val="24"/>
-        </w:rPr>
-        <w:t xml:space="preserve"> 3.0.5: the third editor in the list, but the one with a description best matching my needs. </w:t>
+        <w:t xml:space="preserve">hod for composing my JavaScript, I chose to install Bndtools 3.0.5: the third editor in the list, but the one with a description best matching my needs. </w:t>
       </w:r>
       <w:r>
         <w:rPr>
@@ -1603,7 +1363,7 @@
           <w:u w:val="single"/>
         </w:rPr>
         <w:lastRenderedPageBreak/>
-        <w:t>Results</w:t>
+        <w:t>Process</w:t>
       </w:r>
       <w:r>
         <w:rPr>
@@ -1640,25 +1400,7 @@
           <w:sz w:val="24"/>
           <w:szCs w:val="24"/>
         </w:rPr>
-        <w:t xml:space="preserve">tag my scripts as deferred. Whatever time I lost in trying to acquaint myself with other software for composing JavaScript, I cannot say with certainty that I have yet succeeded, as my JavaScript elements appear on some browsers and not on others. The time constraints my explorations imposed on me in producing this draft also forced me to use the </w:t>
-      </w:r>
-      <w:proofErr w:type="spellStart"/>
-      <w:r>
-        <w:rPr>
-          <w:rFonts w:ascii="Times New Roman" w:hAnsi="Times New Roman" w:cs="Times New Roman"/>
-          <w:sz w:val="24"/>
-          <w:szCs w:val="24"/>
-        </w:rPr>
-        <w:t>Opentip</w:t>
-      </w:r>
-      <w:proofErr w:type="spellEnd"/>
-      <w:r>
-        <w:rPr>
-          <w:rFonts w:ascii="Times New Roman" w:hAnsi="Times New Roman" w:cs="Times New Roman"/>
-          <w:sz w:val="24"/>
-          <w:szCs w:val="24"/>
-        </w:rPr>
-        <w:t xml:space="preserve"> CSS (</w:t>
+        <w:t>tag my scripts as deferred. Whatever time I lost in trying to acquaint myself with other software for composing JavaScript, I cannot say with certainty that I have yet succeeded, as my JavaScript elements appear on some browsers and not on others. The time constraints my explorations imposed on me in producing this draft also forced me to use the Opentip CSS (</w:t>
       </w:r>
       <w:hyperlink r:id="rId12" w:history="1">
         <w:r>
@@ -1677,31 +1419,369 @@
           <w:sz w:val="24"/>
           <w:szCs w:val="24"/>
         </w:rPr>
-        <w:t xml:space="preserve">), as I became increasingly desperate to see at least some of the content that I had planned with my client on designing to finally appear. I have attempted three different methods of using JavaScript to add an interactive element to a user’s solicited decision to buy or not to buy the book, some in isolation and some in concert, and have not yet found a consistent method or combination of methods. Additionally, I suspect that </w:t>
-      </w:r>
-      <w:proofErr w:type="spellStart"/>
-      <w:r>
-        <w:rPr>
-          <w:rFonts w:ascii="Times New Roman" w:hAnsi="Times New Roman" w:cs="Times New Roman"/>
-          <w:sz w:val="24"/>
-          <w:szCs w:val="24"/>
-        </w:rPr>
-        <w:t>Opentip’s</w:t>
-      </w:r>
-      <w:proofErr w:type="spellEnd"/>
-      <w:r>
-        <w:rPr>
-          <w:rFonts w:ascii="Times New Roman" w:hAnsi="Times New Roman" w:cs="Times New Roman"/>
-          <w:sz w:val="24"/>
-          <w:szCs w:val="24"/>
-        </w:rPr>
-        <w:t xml:space="preserve"> CSS conflicts with that I had previously designed for the presentation of this website, although I admit this may also result from a poor execution of JavaScript in the HTML.</w:t>
+        <w:t>), as I became increasingly desperate to see at least some of the content that I had planned with my client on designing to finally appear. I have attempted three different methods of using JavaScript to add an interactive element to a user’s solicited decision to buy or not to buy the book, some in isolation and some in concert, and have not yet found a consistent method or combination of methods. Additionally, I suspect that Opentip’s CSS conflicts with that I had previously designed for the presentation of this website, although I admit this may also result from a poor execution of JavaScript in the HTML.</w:t>
+      </w:r>
+    </w:p>
+    <w:p>
+      <w:pPr>
+        <w:spacing w:line="480" w:lineRule="auto"/>
+        <w:ind w:firstLine="720"/>
+        <w:rPr>
+          <w:rFonts w:ascii="Times New Roman" w:hAnsi="Times New Roman" w:cs="Times New Roman"/>
+          <w:sz w:val="24"/>
+          <w:szCs w:val="24"/>
+        </w:rPr>
+      </w:pPr>
+      <w:r>
+        <w:rPr>
+          <w:rFonts w:ascii="Times New Roman" w:hAnsi="Times New Roman" w:cs="Times New Roman"/>
+          <w:sz w:val="24"/>
+          <w:szCs w:val="24"/>
+        </w:rPr>
+        <w:t>Following my submission of an unusable draft of my project for peer review, I began to consider new approaches for implementing the features my clients and I discussed. After personally consulting the programmer of another client, I discovered that I could implement these features via HTML and CSS as “</w:t>
+      </w:r>
+      <w:r>
+        <w:rPr>
+          <w:rFonts w:ascii="Times New Roman" w:hAnsi="Times New Roman" w:cs="Times New Roman"/>
+          <w:sz w:val="24"/>
+          <w:szCs w:val="24"/>
+        </w:rPr>
+        <w:t>tooltips,</w:t>
+      </w:r>
+      <w:r>
+        <w:rPr>
+          <w:rFonts w:ascii="Times New Roman" w:hAnsi="Times New Roman" w:cs="Times New Roman"/>
+          <w:sz w:val="24"/>
+          <w:szCs w:val="24"/>
+        </w:rPr>
+        <w:t>”</w:t>
+      </w:r>
+      <w:r>
+        <w:rPr>
+          <w:rFonts w:ascii="Times New Roman" w:hAnsi="Times New Roman" w:cs="Times New Roman"/>
+          <w:sz w:val="24"/>
+          <w:szCs w:val="24"/>
+        </w:rPr>
+        <w:t xml:space="preserve"> with the same programmer offering a JSFiddle</w:t>
+      </w:r>
+      <w:r>
+        <w:rPr>
+          <w:rFonts w:ascii="Times New Roman" w:hAnsi="Times New Roman" w:cs="Times New Roman"/>
+          <w:sz w:val="24"/>
+          <w:szCs w:val="24"/>
+        </w:rPr>
+        <w:t xml:space="preserve"> (</w:t>
+      </w:r>
+      <w:hyperlink r:id="rId13" w:history="1">
+        <w:r>
+          <w:rPr>
+            <w:rStyle w:val="Hyperlink"/>
+            <w:rFonts w:ascii="Times New Roman" w:hAnsi="Times New Roman" w:cs="Times New Roman"/>
+            <w:sz w:val="24"/>
+            <w:szCs w:val="24"/>
+          </w:rPr>
+          <w:t>http://jsfiddle.net/technotarek/2htZe/</w:t>
+        </w:r>
+      </w:hyperlink>
+      <w:r>
+        <w:rPr>
+          <w:rFonts w:ascii="Times New Roman" w:hAnsi="Times New Roman" w:cs="Times New Roman"/>
+          <w:sz w:val="24"/>
+          <w:szCs w:val="24"/>
+        </w:rPr>
+        <w:t>) and a repository of CSS with which to customize my tooltips (</w:t>
+      </w:r>
+      <w:hyperlink r:id="rId14" w:history="1">
+        <w:r>
+          <w:rPr>
+            <w:rStyle w:val="Hyperlink"/>
+            <w:rFonts w:ascii="Times New Roman" w:hAnsi="Times New Roman" w:cs="Times New Roman"/>
+            <w:sz w:val="24"/>
+            <w:szCs w:val="24"/>
+          </w:rPr>
+          <w:t>https://github.com/gw19/eleganttips.css</w:t>
+        </w:r>
+      </w:hyperlink>
+      <w:r>
+        <w:rPr>
+          <w:rFonts w:ascii="Times New Roman" w:hAnsi="Times New Roman" w:cs="Times New Roman"/>
+          <w:sz w:val="24"/>
+          <w:szCs w:val="24"/>
+        </w:rPr>
+        <w:t>), I developed some fresh approaches.</w:t>
+      </w:r>
+      <w:r>
+        <w:rPr>
+          <w:rFonts w:ascii="Times New Roman" w:hAnsi="Times New Roman" w:cs="Times New Roman"/>
+          <w:sz w:val="24"/>
+          <w:szCs w:val="24"/>
+        </w:rPr>
+        <w:t xml:space="preserve"> </w:t>
+      </w:r>
+      <w:r>
+        <w:rPr>
+          <w:rFonts w:ascii="Times New Roman" w:hAnsi="Times New Roman" w:cs="Times New Roman"/>
+          <w:sz w:val="24"/>
+          <w:szCs w:val="24"/>
+        </w:rPr>
+        <w:t xml:space="preserve">Since </w:t>
+      </w:r>
+      <w:r>
+        <w:rPr>
+          <w:rFonts w:ascii="Times New Roman" w:hAnsi="Times New Roman" w:cs="Times New Roman"/>
+          <w:sz w:val="24"/>
+          <w:szCs w:val="24"/>
+        </w:rPr>
+        <w:t xml:space="preserve">the three-column division in the body constituted </w:t>
+      </w:r>
+      <w:r>
+        <w:rPr>
+          <w:rFonts w:ascii="Times New Roman" w:hAnsi="Times New Roman" w:cs="Times New Roman"/>
+          <w:sz w:val="24"/>
+          <w:szCs w:val="24"/>
+        </w:rPr>
+        <w:t xml:space="preserve">one feature of my peer-review submission </w:t>
+      </w:r>
+      <w:r>
+        <w:rPr>
+          <w:rFonts w:ascii="Times New Roman" w:hAnsi="Times New Roman" w:cs="Times New Roman"/>
+          <w:sz w:val="24"/>
+          <w:szCs w:val="24"/>
+        </w:rPr>
+        <w:t xml:space="preserve">that had made the website unusable, I decided to eliminate the code for the features from this index’s HTML and CSS, now viewing the project with the goal of producing simple examples of the features my client desires that we can later apply to the final website. </w:t>
+      </w:r>
+    </w:p>
+    <w:p>
+      <w:pPr>
+        <w:spacing w:line="480" w:lineRule="auto"/>
+        <w:ind w:firstLine="720"/>
+        <w:rPr>
+          <w:rFonts w:ascii="Times New Roman" w:hAnsi="Times New Roman" w:cs="Times New Roman"/>
+          <w:sz w:val="24"/>
+          <w:szCs w:val="24"/>
+        </w:rPr>
+      </w:pPr>
+      <w:r>
+        <w:rPr>
+          <w:rFonts w:ascii="Times New Roman" w:hAnsi="Times New Roman" w:cs="Times New Roman"/>
+          <w:sz w:val="24"/>
+          <w:szCs w:val="24"/>
+        </w:rPr>
+        <w:lastRenderedPageBreak/>
+        <w:t xml:space="preserve">Fortunately, I succeeded in modifying the JSFiddle my friend provided so that I could provide a functional example (though a minimal one) of the client’s desired interactivity features. However, I ran into my next obstacle in trying to implement one of the client’s specifications for these features: namely, that from among the general pool of tooltip content my client provided, he requested </w:t>
+      </w:r>
+      <w:r>
+        <w:rPr>
+          <w:rFonts w:ascii="Times New Roman" w:hAnsi="Times New Roman" w:cs="Times New Roman"/>
+          <w:sz w:val="24"/>
+          <w:szCs w:val="24"/>
+        </w:rPr>
+        <w:t xml:space="preserve">that </w:t>
+      </w:r>
+      <w:r>
+        <w:rPr>
+          <w:rFonts w:ascii="Times New Roman" w:hAnsi="Times New Roman" w:cs="Times New Roman"/>
+          <w:sz w:val="24"/>
+          <w:szCs w:val="24"/>
+        </w:rPr>
+        <w:t xml:space="preserve">specific </w:t>
+      </w:r>
+      <w:r>
+        <w:rPr>
+          <w:rFonts w:ascii="Times New Roman" w:hAnsi="Times New Roman" w:cs="Times New Roman"/>
+          <w:sz w:val="24"/>
+          <w:szCs w:val="24"/>
+        </w:rPr>
+        <w:t xml:space="preserve">pair of </w:t>
+      </w:r>
+      <w:r>
+        <w:rPr>
+          <w:rFonts w:ascii="Times New Roman" w:hAnsi="Times New Roman" w:cs="Times New Roman"/>
+          <w:sz w:val="24"/>
+          <w:szCs w:val="24"/>
+        </w:rPr>
+        <w:t xml:space="preserve">tooltips should appear attached to each component of a binary choice offered in text to the website user. In other words, after having eliminated my three-column structure (at the time a difficult task to produce) to produce a working example of the interactive elements we had planned, I now faced the challenge of producing a two-column structure for the sake of presenting the binary choice to which </w:t>
+      </w:r>
+      <w:r>
+        <w:rPr>
+          <w:rFonts w:ascii="Times New Roman" w:hAnsi="Times New Roman" w:cs="Times New Roman"/>
+          <w:sz w:val="24"/>
+          <w:szCs w:val="24"/>
+        </w:rPr>
+        <w:t xml:space="preserve">I could attach the client-specified pair of tooltips. </w:t>
+      </w:r>
+      <w:r>
+        <w:rPr>
+          <w:rFonts w:ascii="Times New Roman" w:hAnsi="Times New Roman" w:cs="Times New Roman"/>
+          <w:sz w:val="24"/>
+          <w:szCs w:val="24"/>
+        </w:rPr>
+        <w:t>Eventually, however, I abandoned eve</w:t>
+      </w:r>
+      <w:r>
+        <w:rPr>
+          <w:rFonts w:ascii="Times New Roman" w:hAnsi="Times New Roman" w:cs="Times New Roman"/>
+          <w:sz w:val="24"/>
+          <w:szCs w:val="24"/>
+        </w:rPr>
+        <w:t>n this two-column approach, and—even while writing some CSS and HTML which I feel confident the final website will include—narrowed my approach entirely to producing a website draft containing example tooltips.</w:t>
+      </w:r>
+    </w:p>
+    <w:p>
+      <w:pPr>
+        <w:spacing w:line="480" w:lineRule="auto"/>
+        <w:ind w:firstLine="720"/>
+        <w:rPr>
+          <w:rFonts w:ascii="Times New Roman" w:hAnsi="Times New Roman" w:cs="Times New Roman"/>
+          <w:sz w:val="24"/>
+          <w:szCs w:val="24"/>
+        </w:rPr>
+      </w:pPr>
+      <w:r>
+        <w:rPr>
+          <w:rFonts w:ascii="Times New Roman" w:hAnsi="Times New Roman" w:cs="Times New Roman"/>
+          <w:sz w:val="24"/>
+          <w:szCs w:val="24"/>
+        </w:rPr>
+        <w:t>Throughout the process, I</w:t>
+      </w:r>
+      <w:r>
+        <w:rPr>
+          <w:rFonts w:ascii="Times New Roman" w:hAnsi="Times New Roman" w:cs="Times New Roman"/>
+          <w:sz w:val="24"/>
+          <w:szCs w:val="24"/>
+        </w:rPr>
+        <w:t xml:space="preserve"> eliminat</w:t>
+      </w:r>
+      <w:r>
+        <w:rPr>
+          <w:rFonts w:ascii="Times New Roman" w:hAnsi="Times New Roman" w:cs="Times New Roman"/>
+          <w:sz w:val="24"/>
+          <w:szCs w:val="24"/>
+        </w:rPr>
+        <w:t>ed</w:t>
+      </w:r>
+      <w:r>
+        <w:rPr>
+          <w:rFonts w:ascii="Times New Roman" w:hAnsi="Times New Roman" w:cs="Times New Roman"/>
+          <w:sz w:val="24"/>
+          <w:szCs w:val="24"/>
+        </w:rPr>
+        <w:t xml:space="preserve"> much of the presentation styling in HTML and CSS</w:t>
+      </w:r>
+      <w:r>
+        <w:rPr>
+          <w:rFonts w:ascii="Times New Roman" w:hAnsi="Times New Roman" w:cs="Times New Roman"/>
+          <w:sz w:val="24"/>
+          <w:szCs w:val="24"/>
+        </w:rPr>
+        <w:t xml:space="preserve"> as it had existed for the original website. Many redundant artifacts of code still exist within the resulting files, I’m sure, but nonetheless, I finally had a “playground I could rely on” for practicing how to implement tooltips into HTML and CSS, and for customizing those tooltips as best I can.</w:t>
+      </w:r>
+    </w:p>
+    <w:p>
+      <w:pPr>
+        <w:spacing w:line="480" w:lineRule="auto"/>
+        <w:rPr>
+          <w:rFonts w:ascii="Times New Roman" w:hAnsi="Times New Roman" w:cs="Times New Roman"/>
+          <w:sz w:val="24"/>
+          <w:szCs w:val="24"/>
+        </w:rPr>
+      </w:pPr>
+    </w:p>
+    <w:p>
+      <w:pPr>
+        <w:spacing w:line="480" w:lineRule="auto"/>
+        <w:rPr>
+          <w:rFonts w:ascii="Times New Roman" w:hAnsi="Times New Roman" w:cs="Times New Roman"/>
+          <w:b/>
+          <w:sz w:val="24"/>
+          <w:szCs w:val="24"/>
+          <w:u w:val="single"/>
+        </w:rPr>
+      </w:pPr>
+      <w:r>
+        <w:rPr>
+          <w:rFonts w:ascii="Times New Roman" w:hAnsi="Times New Roman" w:cs="Times New Roman"/>
+          <w:b/>
+          <w:sz w:val="24"/>
+          <w:szCs w:val="24"/>
+          <w:u w:val="single"/>
+        </w:rPr>
+        <w:t>Results:</w:t>
+      </w:r>
+    </w:p>
+    <w:p>
+      <w:pPr>
+        <w:spacing w:line="480" w:lineRule="auto"/>
+        <w:ind w:firstLine="720"/>
+        <w:rPr>
+          <w:rFonts w:ascii="Times New Roman" w:hAnsi="Times New Roman" w:cs="Times New Roman"/>
+          <w:sz w:val="24"/>
+          <w:szCs w:val="24"/>
+        </w:rPr>
+      </w:pPr>
+      <w:r>
+        <w:rPr>
+          <w:rFonts w:ascii="Times New Roman" w:hAnsi="Times New Roman" w:cs="Times New Roman"/>
+          <w:sz w:val="24"/>
+          <w:szCs w:val="24"/>
+        </w:rPr>
+        <w:t>Implementing the tooltips that a friend I consulted had provided to me proved an easy endeavor, as did customizing the co</w:t>
+      </w:r>
+      <w:r>
+        <w:rPr>
+          <w:rFonts w:ascii="Times New Roman" w:hAnsi="Times New Roman" w:cs="Times New Roman"/>
+          <w:sz w:val="24"/>
+          <w:szCs w:val="24"/>
+        </w:rPr>
+        <w:t xml:space="preserve">lor and content of the tooltips. Although I still believe I could </w:t>
+      </w:r>
+      <w:r>
+        <w:rPr>
+          <w:rFonts w:ascii="Times New Roman" w:hAnsi="Times New Roman" w:cs="Times New Roman"/>
+          <w:sz w:val="24"/>
+          <w:szCs w:val="24"/>
+        </w:rPr>
+        <w:lastRenderedPageBreak/>
+        <w:t>have spent more time experimenting with HTML and CSS to produce tooltips better customized for the purposes of the website</w:t>
+      </w:r>
+      <w:r>
+        <w:rPr>
+          <w:rFonts w:ascii="Times New Roman" w:hAnsi="Times New Roman" w:cs="Times New Roman"/>
+          <w:sz w:val="24"/>
+          <w:szCs w:val="24"/>
+        </w:rPr>
+        <w:t xml:space="preserve"> (such as setting locations on the page in which various tooltips would appear)</w:t>
+      </w:r>
+      <w:r>
+        <w:rPr>
+          <w:rFonts w:ascii="Times New Roman" w:hAnsi="Times New Roman" w:cs="Times New Roman"/>
+          <w:sz w:val="24"/>
+          <w:szCs w:val="24"/>
+        </w:rPr>
+        <w:t>, finally I had arrived at a draft containing interactive features for which I would feel comfortable conducting a usability test</w:t>
+      </w:r>
+      <w:r>
+        <w:rPr>
+          <w:rFonts w:ascii="Times New Roman" w:hAnsi="Times New Roman" w:cs="Times New Roman"/>
+          <w:sz w:val="24"/>
+          <w:szCs w:val="24"/>
+        </w:rPr>
+        <w:t>, and didn’t want to risk customizing those tooltips any further, lest my attempts render the website once again unusable</w:t>
       </w:r>
       <w:bookmarkStart w:id="0" w:name="_GoBack"/>
       <w:bookmarkEnd w:id="0"/>
+      <w:r>
+        <w:rPr>
+          <w:rFonts w:ascii="Times New Roman" w:hAnsi="Times New Roman" w:cs="Times New Roman"/>
+          <w:sz w:val="24"/>
+          <w:szCs w:val="24"/>
+        </w:rPr>
+        <w:t>.</w:t>
+      </w:r>
     </w:p>
     <w:sectPr>
-      <w:headerReference w:type="default" r:id="rId13"/>
+      <w:headerReference w:type="default" r:id="rId15"/>
       <w:pgSz w:w="12240" w:h="15840"/>
       <w:pgMar w:top="1440" w:right="1440" w:bottom="1440" w:left="1440" w:header="720" w:footer="720" w:gutter="0"/>
       <w:cols w:space="720"/>
@@ -2684,7 +2764,7 @@
 </file>
 
 <file path=customXml/itemProps1.xml><?xml version="1.0" encoding="utf-8"?>
-<ds:datastoreItem xmlns:ds="http://schemas.openxmlformats.org/officeDocument/2006/customXml" ds:itemID="{D41D9397-79F2-4FAE-B04B-F5102B05EC0E}">
+<ds:datastoreItem xmlns:ds="http://schemas.openxmlformats.org/officeDocument/2006/customXml" ds:itemID="{068E993E-5720-4578-956C-5E05F732E1DA}">
   <ds:schemaRefs>
     <ds:schemaRef ds:uri="http://schemas.openxmlformats.org/officeDocument/2006/bibliography"/>
   </ds:schemaRefs>

</xml_diff>